<commit_message>
lesson 3 exercises completed
</commit_message>
<xml_diff>
--- a/wiskunde/wiskunde_opdrachten_week_3.docx
+++ b/wiskunde/wiskunde_opdrachten_week_3.docx
@@ -166,6 +166,9 @@
         <w:tabs>
           <w:tab w:val="left" w:pos="7728"/>
         </w:tabs>
+        <w:rPr>
+          <w:noProof/>
+        </w:rPr>
       </w:pPr>
       <w:r>
         <w:rPr>
@@ -387,6 +390,550 @@
           <w:noProof/>
         </w:rPr>
         <w:t xml:space="preserve"> </w:t>
+      </w:r>
+    </w:p>
+    <w:p>
+      <w:pPr>
+        <w:tabs>
+          <w:tab w:val="left" w:pos="7728"/>
+        </w:tabs>
+        <w:rPr>
+          <w:noProof/>
+        </w:rPr>
+      </w:pPr>
+    </w:p>
+    <w:p>
+      <w:pPr>
+        <w:tabs>
+          <w:tab w:val="left" w:pos="7728"/>
+        </w:tabs>
+        <w:rPr>
+          <w:noProof/>
+        </w:rPr>
+      </w:pPr>
+    </w:p>
+    <w:p>
+      <w:pPr>
+        <w:tabs>
+          <w:tab w:val="left" w:pos="7728"/>
+        </w:tabs>
+        <w:rPr>
+          <w:noProof/>
+        </w:rPr>
+      </w:pPr>
+    </w:p>
+    <w:p>
+      <w:pPr>
+        <w:tabs>
+          <w:tab w:val="left" w:pos="7728"/>
+        </w:tabs>
+        <w:rPr>
+          <w:noProof/>
+        </w:rPr>
+      </w:pPr>
+    </w:p>
+    <w:p>
+      <w:pPr>
+        <w:tabs>
+          <w:tab w:val="left" w:pos="7728"/>
+        </w:tabs>
+        <w:rPr>
+          <w:noProof/>
+        </w:rPr>
+      </w:pPr>
+    </w:p>
+    <w:p>
+      <w:pPr>
+        <w:tabs>
+          <w:tab w:val="left" w:pos="7728"/>
+        </w:tabs>
+        <w:rPr>
+          <w:noProof/>
+        </w:rPr>
+      </w:pPr>
+    </w:p>
+    <w:p>
+      <w:pPr>
+        <w:tabs>
+          <w:tab w:val="left" w:pos="7728"/>
+        </w:tabs>
+        <w:rPr>
+          <w:noProof/>
+        </w:rPr>
+      </w:pPr>
+    </w:p>
+    <w:p>
+      <w:pPr>
+        <w:tabs>
+          <w:tab w:val="left" w:pos="7728"/>
+        </w:tabs>
+        <w:rPr>
+          <w:noProof/>
+        </w:rPr>
+      </w:pPr>
+    </w:p>
+    <w:p>
+      <w:pPr>
+        <w:tabs>
+          <w:tab w:val="left" w:pos="7728"/>
+        </w:tabs>
+        <w:rPr>
+          <w:noProof/>
+        </w:rPr>
+      </w:pPr>
+    </w:p>
+    <w:p>
+      <w:pPr>
+        <w:tabs>
+          <w:tab w:val="left" w:pos="7728"/>
+        </w:tabs>
+        <w:rPr>
+          <w:noProof/>
+        </w:rPr>
+      </w:pPr>
+    </w:p>
+    <w:p>
+      <w:pPr>
+        <w:tabs>
+          <w:tab w:val="left" w:pos="7728"/>
+        </w:tabs>
+        <w:rPr>
+          <w:noProof/>
+        </w:rPr>
+      </w:pPr>
+    </w:p>
+    <w:p>
+      <w:pPr>
+        <w:tabs>
+          <w:tab w:val="left" w:pos="7728"/>
+        </w:tabs>
+        <w:rPr>
+          <w:noProof/>
+        </w:rPr>
+      </w:pPr>
+    </w:p>
+    <w:p>
+      <w:pPr>
+        <w:tabs>
+          <w:tab w:val="left" w:pos="7728"/>
+        </w:tabs>
+        <w:rPr>
+          <w:noProof/>
+        </w:rPr>
+      </w:pPr>
+    </w:p>
+    <w:p>
+      <w:pPr>
+        <w:tabs>
+          <w:tab w:val="left" w:pos="7728"/>
+        </w:tabs>
+        <w:rPr>
+          <w:noProof/>
+        </w:rPr>
+      </w:pPr>
+    </w:p>
+    <w:p>
+      <w:pPr>
+        <w:tabs>
+          <w:tab w:val="left" w:pos="7728"/>
+        </w:tabs>
+        <w:rPr>
+          <w:noProof/>
+        </w:rPr>
+      </w:pPr>
+    </w:p>
+    <w:p>
+      <w:pPr>
+        <w:tabs>
+          <w:tab w:val="left" w:pos="7728"/>
+        </w:tabs>
+        <w:rPr>
+          <w:noProof/>
+        </w:rPr>
+      </w:pPr>
+    </w:p>
+    <w:p>
+      <w:pPr>
+        <w:tabs>
+          <w:tab w:val="left" w:pos="7728"/>
+        </w:tabs>
+        <w:rPr>
+          <w:noProof/>
+        </w:rPr>
+      </w:pPr>
+    </w:p>
+    <w:p>
+      <w:pPr>
+        <w:tabs>
+          <w:tab w:val="left" w:pos="7728"/>
+        </w:tabs>
+        <w:rPr>
+          <w:noProof/>
+        </w:rPr>
+      </w:pPr>
+    </w:p>
+    <w:p>
+      <w:pPr>
+        <w:tabs>
+          <w:tab w:val="left" w:pos="7728"/>
+        </w:tabs>
+        <w:rPr>
+          <w:noProof/>
+        </w:rPr>
+      </w:pPr>
+    </w:p>
+    <w:p>
+      <w:pPr>
+        <w:tabs>
+          <w:tab w:val="left" w:pos="7728"/>
+        </w:tabs>
+        <w:rPr>
+          <w:noProof/>
+        </w:rPr>
+      </w:pPr>
+    </w:p>
+    <w:p>
+      <w:pPr>
+        <w:tabs>
+          <w:tab w:val="left" w:pos="7728"/>
+        </w:tabs>
+        <w:rPr>
+          <w:noProof/>
+        </w:rPr>
+      </w:pPr>
+    </w:p>
+    <w:p>
+      <w:pPr>
+        <w:tabs>
+          <w:tab w:val="left" w:pos="7728"/>
+        </w:tabs>
+        <w:rPr>
+          <w:noProof/>
+        </w:rPr>
+      </w:pPr>
+    </w:p>
+    <w:p>
+      <w:pPr>
+        <w:tabs>
+          <w:tab w:val="left" w:pos="7728"/>
+        </w:tabs>
+        <w:rPr>
+          <w:noProof/>
+        </w:rPr>
+      </w:pPr>
+    </w:p>
+    <w:p>
+      <w:pPr>
+        <w:tabs>
+          <w:tab w:val="left" w:pos="7728"/>
+        </w:tabs>
+        <w:rPr>
+          <w:noProof/>
+        </w:rPr>
+      </w:pPr>
+    </w:p>
+    <w:p>
+      <w:pPr>
+        <w:tabs>
+          <w:tab w:val="left" w:pos="7728"/>
+        </w:tabs>
+        <w:rPr>
+          <w:noProof/>
+        </w:rPr>
+      </w:pPr>
+    </w:p>
+    <w:p>
+      <w:pPr>
+        <w:tabs>
+          <w:tab w:val="left" w:pos="7728"/>
+        </w:tabs>
+        <w:rPr>
+          <w:noProof/>
+        </w:rPr>
+      </w:pPr>
+    </w:p>
+    <w:p>
+      <w:pPr>
+        <w:tabs>
+          <w:tab w:val="left" w:pos="7728"/>
+        </w:tabs>
+        <w:rPr>
+          <w:noProof/>
+        </w:rPr>
+      </w:pPr>
+    </w:p>
+    <w:p>
+      <w:pPr>
+        <w:tabs>
+          <w:tab w:val="left" w:pos="7728"/>
+        </w:tabs>
+        <w:rPr>
+          <w:noProof/>
+        </w:rPr>
+      </w:pPr>
+    </w:p>
+    <w:p>
+      <w:pPr>
+        <w:tabs>
+          <w:tab w:val="left" w:pos="7728"/>
+        </w:tabs>
+        <w:rPr>
+          <w:noProof/>
+        </w:rPr>
+      </w:pPr>
+    </w:p>
+    <w:p>
+      <w:pPr>
+        <w:tabs>
+          <w:tab w:val="left" w:pos="7728"/>
+        </w:tabs>
+        <w:rPr>
+          <w:noProof/>
+        </w:rPr>
+      </w:pPr>
+      <w:r>
+        <w:rPr>
+          <w:noProof/>
+        </w:rPr>
+        <w:lastRenderedPageBreak/>
+        <w:drawing>
+          <wp:inline distT="0" distB="0" distL="0" distR="0" wp14:anchorId="15A05630" wp14:editId="0EEF67FB">
+            <wp:extent cx="5731510" cy="5775960"/>
+            <wp:effectExtent l="0" t="0" r="2540" b="0"/>
+            <wp:docPr id="1" name="Afbeelding 1" descr="Afbeelding met diagram, schematisch&#10;&#10;Automatisch gegenereerde beschrijving"/>
+            <wp:cNvGraphicFramePr>
+              <a:graphicFrameLocks xmlns:a="http://schemas.openxmlformats.org/drawingml/2006/main" noChangeAspect="1"/>
+            </wp:cNvGraphicFramePr>
+            <a:graphic xmlns:a="http://schemas.openxmlformats.org/drawingml/2006/main">
+              <a:graphicData uri="http://schemas.openxmlformats.org/drawingml/2006/picture">
+                <pic:pic xmlns:pic="http://schemas.openxmlformats.org/drawingml/2006/picture">
+                  <pic:nvPicPr>
+                    <pic:cNvPr id="1" name="Afbeelding 1" descr="Afbeelding met diagram, schematisch&#10;&#10;Automatisch gegenereerde beschrijving"/>
+                    <pic:cNvPicPr/>
+                  </pic:nvPicPr>
+                  <pic:blipFill rotWithShape="1">
+                    <a:blip r:embed="rId10" cstate="print">
+                      <a:extLst>
+                        <a:ext uri="{28A0092B-C50C-407E-A947-70E740481C1C}">
+                          <a14:useLocalDpi xmlns:a14="http://schemas.microsoft.com/office/drawing/2010/main" val="0"/>
+                        </a:ext>
+                      </a:extLst>
+                    </a:blip>
+                    <a:srcRect b="24420"/>
+                    <a:stretch/>
+                  </pic:blipFill>
+                  <pic:spPr bwMode="auto">
+                    <a:xfrm>
+                      <a:off x="0" y="0"/>
+                      <a:ext cx="5731510" cy="5775960"/>
+                    </a:xfrm>
+                    <a:prstGeom prst="rect">
+                      <a:avLst/>
+                    </a:prstGeom>
+                    <a:ln>
+                      <a:noFill/>
+                    </a:ln>
+                    <a:extLst>
+                      <a:ext uri="{53640926-AAD7-44D8-BBD7-CCE9431645EC}">
+                        <a14:shadowObscured xmlns:a14="http://schemas.microsoft.com/office/drawing/2010/main"/>
+                      </a:ext>
+                    </a:extLst>
+                  </pic:spPr>
+                </pic:pic>
+              </a:graphicData>
+            </a:graphic>
+          </wp:inline>
+        </w:drawing>
+      </w:r>
+    </w:p>
+    <w:p/>
+    <w:p/>
+    <w:p>
+      <w:pPr>
+        <w:rPr>
+          <w:noProof/>
+        </w:rPr>
+      </w:pPr>
+    </w:p>
+    <w:p>
+      <w:pPr>
+        <w:tabs>
+          <w:tab w:val="left" w:pos="936"/>
+        </w:tabs>
+      </w:pPr>
+      <w:r>
+        <w:tab/>
+      </w:r>
+    </w:p>
+    <w:p>
+      <w:r>
+        <w:br w:type="page"/>
+      </w:r>
+    </w:p>
+    <w:p>
+      <w:pPr>
+        <w:pStyle w:val="Kop1"/>
+      </w:pPr>
+      <w:r>
+        <w:lastRenderedPageBreak/>
+        <w:t>Som</w:t>
+      </w:r>
+      <w:r>
+        <w:t xml:space="preserve"> van afgeleide kostenfunctie (MSE)</w:t>
+      </w:r>
+    </w:p>
+    <w:p>
+      <w:r>
+        <w:rPr>
+          <w:noProof/>
+        </w:rPr>
+        <w:drawing>
+          <wp:anchor distT="0" distB="0" distL="114300" distR="114300" simplePos="0" relativeHeight="251660288" behindDoc="1" locked="0" layoutInCell="1" allowOverlap="1" wp14:anchorId="454A9CA0" wp14:editId="00CF67DA">
+            <wp:simplePos x="0" y="0"/>
+            <wp:positionH relativeFrom="margin">
+              <wp:align>left</wp:align>
+            </wp:positionH>
+            <wp:positionV relativeFrom="paragraph">
+              <wp:posOffset>191135</wp:posOffset>
+            </wp:positionV>
+            <wp:extent cx="4617720" cy="5751830"/>
+            <wp:effectExtent l="0" t="0" r="0" b="1270"/>
+            <wp:wrapTight wrapText="bothSides">
+              <wp:wrapPolygon edited="0">
+                <wp:start x="0" y="0"/>
+                <wp:lineTo x="0" y="21533"/>
+                <wp:lineTo x="21475" y="21533"/>
+                <wp:lineTo x="21475" y="0"/>
+                <wp:lineTo x="0" y="0"/>
+              </wp:wrapPolygon>
+            </wp:wrapTight>
+            <wp:docPr id="4" name="Afbeelding 4" descr="Afbeelding met diagram&#10;&#10;Automatisch gegenereerde beschrijving"/>
+            <wp:cNvGraphicFramePr>
+              <a:graphicFrameLocks xmlns:a="http://schemas.openxmlformats.org/drawingml/2006/main" noChangeAspect="1"/>
+            </wp:cNvGraphicFramePr>
+            <a:graphic xmlns:a="http://schemas.openxmlformats.org/drawingml/2006/main">
+              <a:graphicData uri="http://schemas.openxmlformats.org/drawingml/2006/picture">
+                <pic:pic xmlns:pic="http://schemas.openxmlformats.org/drawingml/2006/picture">
+                  <pic:nvPicPr>
+                    <pic:cNvPr id="4" name="Afbeelding 4" descr="Afbeelding met diagram&#10;&#10;Automatisch gegenereerde beschrijving"/>
+                    <pic:cNvPicPr/>
+                  </pic:nvPicPr>
+                  <pic:blipFill rotWithShape="1">
+                    <a:blip r:embed="rId11" cstate="print">
+                      <a:extLst>
+                        <a:ext uri="{28A0092B-C50C-407E-A947-70E740481C1C}">
+                          <a14:useLocalDpi xmlns:a14="http://schemas.microsoft.com/office/drawing/2010/main" val="0"/>
+                        </a:ext>
+                      </a:extLst>
+                    </a:blip>
+                    <a:srcRect b="6573"/>
+                    <a:stretch/>
+                  </pic:blipFill>
+                  <pic:spPr bwMode="auto">
+                    <a:xfrm>
+                      <a:off x="0" y="0"/>
+                      <a:ext cx="4629219" cy="5766778"/>
+                    </a:xfrm>
+                    <a:prstGeom prst="rect">
+                      <a:avLst/>
+                    </a:prstGeom>
+                    <a:ln>
+                      <a:noFill/>
+                    </a:ln>
+                    <a:extLst>
+                      <a:ext uri="{53640926-AAD7-44D8-BBD7-CCE9431645EC}">
+                        <a14:shadowObscured xmlns:a14="http://schemas.microsoft.com/office/drawing/2010/main"/>
+                      </a:ext>
+                    </a:extLst>
+                  </pic:spPr>
+                </pic:pic>
+              </a:graphicData>
+            </a:graphic>
+            <wp14:sizeRelH relativeFrom="margin">
+              <wp14:pctWidth>0</wp14:pctWidth>
+            </wp14:sizeRelH>
+            <wp14:sizeRelV relativeFrom="margin">
+              <wp14:pctHeight>0</wp14:pctHeight>
+            </wp14:sizeRelV>
+          </wp:anchor>
+        </w:drawing>
+      </w:r>
+    </w:p>
+    <w:p>
+      <w:r>
+        <w:rPr>
+          <w:noProof/>
+        </w:rPr>
+        <w:drawing>
+          <wp:anchor distT="0" distB="0" distL="114300" distR="114300" simplePos="0" relativeHeight="251661312" behindDoc="1" locked="0" layoutInCell="1" allowOverlap="1" wp14:anchorId="7FD5017D" wp14:editId="7D8F5E5A">
+            <wp:simplePos x="0" y="0"/>
+            <wp:positionH relativeFrom="margin">
+              <wp:align>left</wp:align>
+            </wp:positionH>
+            <wp:positionV relativeFrom="paragraph">
+              <wp:posOffset>2698750</wp:posOffset>
+            </wp:positionV>
+            <wp:extent cx="4205605" cy="5608320"/>
+            <wp:effectExtent l="0" t="0" r="4445" b="0"/>
+            <wp:wrapTight wrapText="bothSides">
+              <wp:wrapPolygon edited="0">
+                <wp:start x="0" y="11226"/>
+                <wp:lineTo x="0" y="21497"/>
+                <wp:lineTo x="21525" y="21497"/>
+                <wp:lineTo x="21525" y="11226"/>
+                <wp:lineTo x="0" y="11226"/>
+              </wp:wrapPolygon>
+            </wp:wrapTight>
+            <wp:docPr id="2" name="Afbeelding 2" descr="Afbeelding met diagram&#10;&#10;Automatisch gegenereerde beschrijving"/>
+            <wp:cNvGraphicFramePr>
+              <a:graphicFrameLocks xmlns:a="http://schemas.openxmlformats.org/drawingml/2006/main" noChangeAspect="1"/>
+            </wp:cNvGraphicFramePr>
+            <a:graphic xmlns:a="http://schemas.openxmlformats.org/drawingml/2006/main">
+              <a:graphicData uri="http://schemas.openxmlformats.org/drawingml/2006/picture">
+                <pic:pic xmlns:pic="http://schemas.openxmlformats.org/drawingml/2006/picture">
+                  <pic:nvPicPr>
+                    <pic:cNvPr id="2" name="Afbeelding 2" descr="Afbeelding met diagram&#10;&#10;Automatisch gegenereerde beschrijving"/>
+                    <pic:cNvPicPr/>
+                  </pic:nvPicPr>
+                  <pic:blipFill rotWithShape="1">
+                    <a:blip r:embed="rId12" cstate="print">
+                      <a:extLst>
+                        <a:ext uri="{28A0092B-C50C-407E-A947-70E740481C1C}">
+                          <a14:useLocalDpi xmlns:a14="http://schemas.microsoft.com/office/drawing/2010/main" val="0"/>
+                        </a:ext>
+                      </a:extLst>
+                    </a:blip>
+                    <a:srcRect t="-52946" b="52946"/>
+                    <a:stretch/>
+                  </pic:blipFill>
+                  <pic:spPr bwMode="auto">
+                    <a:xfrm>
+                      <a:off x="0" y="0"/>
+                      <a:ext cx="4205605" cy="5608320"/>
+                    </a:xfrm>
+                    <a:prstGeom prst="rect">
+                      <a:avLst/>
+                    </a:prstGeom>
+                    <a:ln>
+                      <a:noFill/>
+                    </a:ln>
+                    <a:extLst>
+                      <a:ext uri="{53640926-AAD7-44D8-BBD7-CCE9431645EC}">
+                        <a14:shadowObscured xmlns:a14="http://schemas.microsoft.com/office/drawing/2010/main"/>
+                      </a:ext>
+                    </a:extLst>
+                  </pic:spPr>
+                </pic:pic>
+              </a:graphicData>
+            </a:graphic>
+            <wp14:sizeRelH relativeFrom="margin">
+              <wp14:pctWidth>0</wp14:pctWidth>
+            </wp14:sizeRelH>
+            <wp14:sizeRelV relativeFrom="margin">
+              <wp14:pctHeight>0</wp14:pctHeight>
+            </wp14:sizeRelV>
+          </wp:anchor>
+        </w:drawing>
       </w:r>
     </w:p>
     <w:sectPr>

</xml_diff>